<commit_message>
Complete story sequence. Character animations, states, transitions - Audio lines, Inherited classes
</commit_message>
<xml_diff>
--- a/Project Documentation/sun_Documentation.docx
+++ b/Project Documentation/sun_Documentation.docx
@@ -4,6 +4,9 @@
   <w:body>
     <w:p>
       <w:r>
+        <w:rPr>
+          <w:noProof/>
+        </w:rPr>
         <w:drawing>
           <wp:inline distT="0" distB="0" distL="0" distR="0" wp14:anchorId="26B2258A" wp14:editId="5824F88A">
             <wp:extent cx="5731510" cy="2522855"/>
@@ -46,6 +49,9 @@
         <w:keepNext/>
       </w:pPr>
       <w:r>
+        <w:rPr>
+          <w:noProof/>
+        </w:rPr>
         <w:drawing>
           <wp:inline distT="0" distB="0" distL="0" distR="0" wp14:anchorId="4F07689A" wp14:editId="6A44AE37">
             <wp:extent cx="4372585" cy="3096057"/>
@@ -108,6 +114,9 @@
       <w:r>
         <w:t xml:space="preserve"> Implementation of a </w:t>
       </w:r>
+      <w:r>
+        <w:t xml:space="preserve">custom </w:t>
+      </w:r>
       <w:proofErr w:type="spellStart"/>
       <w:r>
         <w:t>NavMesh</w:t>
@@ -115,6 +124,277 @@
       <w:proofErr w:type="spellEnd"/>
       <w:r>
         <w:t xml:space="preserve"> path with checkpoints.</w:t>
+      </w:r>
+    </w:p>
+    <w:p>
+      <w:pPr>
+        <w:keepNext/>
+      </w:pPr>
+      <w:r>
+        <w:rPr>
+          <w:noProof/>
+        </w:rPr>
+        <w:lastRenderedPageBreak/>
+        <w:drawing>
+          <wp:inline distT="0" distB="0" distL="0" distR="0" wp14:anchorId="6CBF1E09" wp14:editId="4AF9DB58">
+            <wp:extent cx="5731510" cy="5068570"/>
+            <wp:effectExtent l="0" t="0" r="2540" b="0"/>
+            <wp:docPr id="509418165" name="Picture 1" descr="A screenshot of a computer program&#10;&#10;Description automatically generated"/>
+            <wp:cNvGraphicFramePr>
+              <a:graphicFrameLocks xmlns:a="http://schemas.openxmlformats.org/drawingml/2006/main" noChangeAspect="1"/>
+            </wp:cNvGraphicFramePr>
+            <a:graphic xmlns:a="http://schemas.openxmlformats.org/drawingml/2006/main">
+              <a:graphicData uri="http://schemas.openxmlformats.org/drawingml/2006/picture">
+                <pic:pic xmlns:pic="http://schemas.openxmlformats.org/drawingml/2006/picture">
+                  <pic:nvPicPr>
+                    <pic:cNvPr id="509418165" name="Picture 1" descr="A screenshot of a computer program&#10;&#10;Description automatically generated"/>
+                    <pic:cNvPicPr/>
+                  </pic:nvPicPr>
+                  <pic:blipFill>
+                    <a:blip r:embed="rId6"/>
+                    <a:stretch>
+                      <a:fillRect/>
+                    </a:stretch>
+                  </pic:blipFill>
+                  <pic:spPr>
+                    <a:xfrm>
+                      <a:off x="0" y="0"/>
+                      <a:ext cx="5731510" cy="5068570"/>
+                    </a:xfrm>
+                    <a:prstGeom prst="rect">
+                      <a:avLst/>
+                    </a:prstGeom>
+                  </pic:spPr>
+                </pic:pic>
+              </a:graphicData>
+            </a:graphic>
+          </wp:inline>
+        </w:drawing>
+      </w:r>
+    </w:p>
+    <w:p>
+      <w:pPr>
+        <w:pStyle w:val="Caption"/>
+      </w:pPr>
+      <w:r>
+        <w:fldChar w:fldCharType="begin"/>
+      </w:r>
+      <w:r>
+        <w:instrText xml:space="preserve"> SEQ Figure \* ARABIC </w:instrText>
+      </w:r>
+      <w:r>
+        <w:fldChar w:fldCharType="separate"/>
+      </w:r>
+      <w:r>
+        <w:rPr>
+          <w:noProof/>
+        </w:rPr>
+        <w:t>2</w:t>
+      </w:r>
+      <w:r>
+        <w:fldChar w:fldCharType="end"/>
+      </w:r>
+      <w:r>
+        <w:t xml:space="preserve"> Script to control the sequence of audio lines.</w:t>
+      </w:r>
+    </w:p>
+    <w:p>
+      <w:pPr>
+        <w:keepNext/>
+      </w:pPr>
+      <w:r>
+        <w:rPr>
+          <w:noProof/>
+        </w:rPr>
+        <w:lastRenderedPageBreak/>
+        <w:drawing>
+          <wp:inline distT="0" distB="0" distL="0" distR="0" wp14:anchorId="5EB62177" wp14:editId="1720D573">
+            <wp:extent cx="5731510" cy="3526155"/>
+            <wp:effectExtent l="0" t="0" r="2540" b="0"/>
+            <wp:docPr id="165398200" name="Picture 1" descr="A screenshot of a computer program&#10;&#10;Description automatically generated"/>
+            <wp:cNvGraphicFramePr>
+              <a:graphicFrameLocks xmlns:a="http://schemas.openxmlformats.org/drawingml/2006/main" noChangeAspect="1"/>
+            </wp:cNvGraphicFramePr>
+            <a:graphic xmlns:a="http://schemas.openxmlformats.org/drawingml/2006/main">
+              <a:graphicData uri="http://schemas.openxmlformats.org/drawingml/2006/picture">
+                <pic:pic xmlns:pic="http://schemas.openxmlformats.org/drawingml/2006/picture">
+                  <pic:nvPicPr>
+                    <pic:cNvPr id="165398200" name="Picture 1" descr="A screenshot of a computer program&#10;&#10;Description automatically generated"/>
+                    <pic:cNvPicPr/>
+                  </pic:nvPicPr>
+                  <pic:blipFill>
+                    <a:blip r:embed="rId7"/>
+                    <a:stretch>
+                      <a:fillRect/>
+                    </a:stretch>
+                  </pic:blipFill>
+                  <pic:spPr>
+                    <a:xfrm>
+                      <a:off x="0" y="0"/>
+                      <a:ext cx="5731510" cy="3526155"/>
+                    </a:xfrm>
+                    <a:prstGeom prst="rect">
+                      <a:avLst/>
+                    </a:prstGeom>
+                  </pic:spPr>
+                </pic:pic>
+              </a:graphicData>
+            </a:graphic>
+          </wp:inline>
+        </w:drawing>
+      </w:r>
+    </w:p>
+    <w:p>
+      <w:pPr>
+        <w:pStyle w:val="Caption"/>
+      </w:pPr>
+      <w:r>
+        <w:fldChar w:fldCharType="begin"/>
+      </w:r>
+      <w:r>
+        <w:instrText xml:space="preserve"> SEQ Figure \* ARABIC </w:instrText>
+      </w:r>
+      <w:r>
+        <w:fldChar w:fldCharType="separate"/>
+      </w:r>
+      <w:r>
+        <w:rPr>
+          <w:noProof/>
+        </w:rPr>
+        <w:t>3</w:t>
+      </w:r>
+      <w:r>
+        <w:fldChar w:fldCharType="end"/>
+      </w:r>
+      <w:r>
+        <w:t xml:space="preserve"> Completed the animation sequence of the dream scene. Added audio lines, AI navigation and </w:t>
+      </w:r>
+      <w:r>
+        <w:t>Character Animations.</w:t>
+      </w:r>
+    </w:p>
+    <w:p>
+      <w:r>
+        <w:rPr>
+          <w:noProof/>
+        </w:rPr>
+        <w:drawing>
+          <wp:inline distT="0" distB="0" distL="0" distR="0" wp14:anchorId="2FEB5352" wp14:editId="3DF59449">
+            <wp:extent cx="5731510" cy="3069590"/>
+            <wp:effectExtent l="0" t="0" r="2540" b="0"/>
+            <wp:docPr id="1056437537" name="Picture 1" descr="A screenshot of a graph&#10;&#10;Description automatically generated"/>
+            <wp:cNvGraphicFramePr>
+              <a:graphicFrameLocks xmlns:a="http://schemas.openxmlformats.org/drawingml/2006/main" noChangeAspect="1"/>
+            </wp:cNvGraphicFramePr>
+            <a:graphic xmlns:a="http://schemas.openxmlformats.org/drawingml/2006/main">
+              <a:graphicData uri="http://schemas.openxmlformats.org/drawingml/2006/picture">
+                <pic:pic xmlns:pic="http://schemas.openxmlformats.org/drawingml/2006/picture">
+                  <pic:nvPicPr>
+                    <pic:cNvPr id="1056437537" name="Picture 1" descr="A screenshot of a graph&#10;&#10;Description automatically generated"/>
+                    <pic:cNvPicPr/>
+                  </pic:nvPicPr>
+                  <pic:blipFill>
+                    <a:blip r:embed="rId8"/>
+                    <a:stretch>
+                      <a:fillRect/>
+                    </a:stretch>
+                  </pic:blipFill>
+                  <pic:spPr>
+                    <a:xfrm>
+                      <a:off x="0" y="0"/>
+                      <a:ext cx="5731510" cy="3069590"/>
+                    </a:xfrm>
+                    <a:prstGeom prst="rect">
+                      <a:avLst/>
+                    </a:prstGeom>
+                  </pic:spPr>
+                </pic:pic>
+              </a:graphicData>
+            </a:graphic>
+          </wp:inline>
+        </w:drawing>
+      </w:r>
+    </w:p>
+    <w:p>
+      <w:r>
+        <w:rPr>
+          <w:noProof/>
+        </w:rPr>
+        <w:lastRenderedPageBreak/>
+        <w:drawing>
+          <wp:inline distT="0" distB="0" distL="0" distR="0" wp14:anchorId="5F597B28" wp14:editId="7319C5E9">
+            <wp:extent cx="5731510" cy="2918460"/>
+            <wp:effectExtent l="0" t="0" r="2540" b="0"/>
+            <wp:docPr id="916726918" name="Picture 1" descr="A screenshot of a computer&#10;&#10;Description automatically generated"/>
+            <wp:cNvGraphicFramePr>
+              <a:graphicFrameLocks xmlns:a="http://schemas.openxmlformats.org/drawingml/2006/main" noChangeAspect="1"/>
+            </wp:cNvGraphicFramePr>
+            <a:graphic xmlns:a="http://schemas.openxmlformats.org/drawingml/2006/main">
+              <a:graphicData uri="http://schemas.openxmlformats.org/drawingml/2006/picture">
+                <pic:pic xmlns:pic="http://schemas.openxmlformats.org/drawingml/2006/picture">
+                  <pic:nvPicPr>
+                    <pic:cNvPr id="916726918" name="Picture 1" descr="A screenshot of a computer&#10;&#10;Description automatically generated"/>
+                    <pic:cNvPicPr/>
+                  </pic:nvPicPr>
+                  <pic:blipFill>
+                    <a:blip r:embed="rId9"/>
+                    <a:stretch>
+                      <a:fillRect/>
+                    </a:stretch>
+                  </pic:blipFill>
+                  <pic:spPr>
+                    <a:xfrm>
+                      <a:off x="0" y="0"/>
+                      <a:ext cx="5731510" cy="2918460"/>
+                    </a:xfrm>
+                    <a:prstGeom prst="rect">
+                      <a:avLst/>
+                    </a:prstGeom>
+                  </pic:spPr>
+                </pic:pic>
+              </a:graphicData>
+            </a:graphic>
+          </wp:inline>
+        </w:drawing>
+      </w:r>
+    </w:p>
+    <w:p>
+      <w:r>
+        <w:drawing>
+          <wp:inline distT="0" distB="0" distL="0" distR="0" wp14:anchorId="1AED712C" wp14:editId="641E76EF">
+            <wp:extent cx="5731510" cy="2958465"/>
+            <wp:effectExtent l="0" t="0" r="2540" b="0"/>
+            <wp:docPr id="1857716306" name="Picture 1" descr="A screenshot of a computer&#10;&#10;Description automatically generated"/>
+            <wp:cNvGraphicFramePr>
+              <a:graphicFrameLocks xmlns:a="http://schemas.openxmlformats.org/drawingml/2006/main" noChangeAspect="1"/>
+            </wp:cNvGraphicFramePr>
+            <a:graphic xmlns:a="http://schemas.openxmlformats.org/drawingml/2006/main">
+              <a:graphicData uri="http://schemas.openxmlformats.org/drawingml/2006/picture">
+                <pic:pic xmlns:pic="http://schemas.openxmlformats.org/drawingml/2006/picture">
+                  <pic:nvPicPr>
+                    <pic:cNvPr id="1857716306" name="Picture 1" descr="A screenshot of a computer&#10;&#10;Description automatically generated"/>
+                    <pic:cNvPicPr/>
+                  </pic:nvPicPr>
+                  <pic:blipFill>
+                    <a:blip r:embed="rId10"/>
+                    <a:stretch>
+                      <a:fillRect/>
+                    </a:stretch>
+                  </pic:blipFill>
+                  <pic:spPr>
+                    <a:xfrm>
+                      <a:off x="0" y="0"/>
+                      <a:ext cx="5731510" cy="2958465"/>
+                    </a:xfrm>
+                    <a:prstGeom prst="rect">
+                      <a:avLst/>
+                    </a:prstGeom>
+                  </pic:spPr>
+                </pic:pic>
+              </a:graphicData>
+            </a:graphic>
+          </wp:inline>
+        </w:drawing>
       </w:r>
     </w:p>
     <w:sectPr>

</xml_diff>

<commit_message>
Created transitions between scenes.
</commit_message>
<xml_diff>
--- a/Project Documentation/sun_Documentation.docx
+++ b/Project Documentation/sun_Documentation.docx
@@ -117,8 +117,13 @@
       <w:r>
         <w:t xml:space="preserve">custom </w:t>
       </w:r>
-      <w:r>
-        <w:t>NavMesh path with checkpoints.</w:t>
+      <w:proofErr w:type="spellStart"/>
+      <w:r>
+        <w:t>NavMesh</w:t>
+      </w:r>
+      <w:proofErr w:type="spellEnd"/>
+      <w:r>
+        <w:t xml:space="preserve"> path with checkpoints.</w:t>
       </w:r>
     </w:p>
     <w:p>
@@ -400,6 +405,9 @@
         <w:keepNext/>
       </w:pPr>
       <w:r>
+        <w:rPr>
+          <w:noProof/>
+        </w:rPr>
         <w:lastRenderedPageBreak/>
         <w:drawing>
           <wp:inline distT="0" distB="0" distL="0" distR="0" wp14:anchorId="21D54DB0" wp14:editId="0F1229B7">
@@ -466,6 +474,9 @@
     </w:p>
     <w:p>
       <w:r>
+        <w:rPr>
+          <w:noProof/>
+        </w:rPr>
         <w:drawing>
           <wp:inline distT="0" distB="0" distL="0" distR="0" wp14:anchorId="2A6AA000" wp14:editId="5788DBF1">
             <wp:extent cx="2448267" cy="2229161"/>
@@ -503,6 +514,9 @@
         </w:drawing>
       </w:r>
       <w:r>
+        <w:rPr>
+          <w:noProof/>
+        </w:rPr>
         <w:drawing>
           <wp:inline distT="0" distB="0" distL="0" distR="0" wp14:anchorId="03DF4AE2" wp14:editId="342FF3B9">
             <wp:extent cx="2333167" cy="2226366"/>
@@ -538,6 +552,114 @@
             </a:graphic>
           </wp:inline>
         </w:drawing>
+      </w:r>
+    </w:p>
+    <w:p>
+      <w:r>
+        <w:lastRenderedPageBreak/>
+        <w:drawing>
+          <wp:inline distT="0" distB="0" distL="0" distR="0" wp14:anchorId="3863207E" wp14:editId="44020A04">
+            <wp:extent cx="5731510" cy="2777490"/>
+            <wp:effectExtent l="0" t="0" r="2540" b="3810"/>
+            <wp:docPr id="2076868377" name="Picture 1" descr="A screenshot of a video game&#10;&#10;Description automatically generated"/>
+            <wp:cNvGraphicFramePr>
+              <a:graphicFrameLocks xmlns:a="http://schemas.openxmlformats.org/drawingml/2006/main" noChangeAspect="1"/>
+            </wp:cNvGraphicFramePr>
+            <a:graphic xmlns:a="http://schemas.openxmlformats.org/drawingml/2006/main">
+              <a:graphicData uri="http://schemas.openxmlformats.org/drawingml/2006/picture">
+                <pic:pic xmlns:pic="http://schemas.openxmlformats.org/drawingml/2006/picture">
+                  <pic:nvPicPr>
+                    <pic:cNvPr id="2076868377" name="Picture 1" descr="A screenshot of a video game&#10;&#10;Description automatically generated"/>
+                    <pic:cNvPicPr/>
+                  </pic:nvPicPr>
+                  <pic:blipFill>
+                    <a:blip r:embed="rId14"/>
+                    <a:stretch>
+                      <a:fillRect/>
+                    </a:stretch>
+                  </pic:blipFill>
+                  <pic:spPr>
+                    <a:xfrm>
+                      <a:off x="0" y="0"/>
+                      <a:ext cx="5731510" cy="2777490"/>
+                    </a:xfrm>
+                    <a:prstGeom prst="rect">
+                      <a:avLst/>
+                    </a:prstGeom>
+                  </pic:spPr>
+                </pic:pic>
+              </a:graphicData>
+            </a:graphic>
+          </wp:inline>
+        </w:drawing>
+      </w:r>
+    </w:p>
+    <w:p>
+      <w:pPr>
+        <w:keepNext/>
+      </w:pPr>
+      <w:r>
+        <w:drawing>
+          <wp:inline distT="0" distB="0" distL="0" distR="0" wp14:anchorId="4D9739B1" wp14:editId="3D8D1E22">
+            <wp:extent cx="2789162" cy="464860"/>
+            <wp:effectExtent l="0" t="0" r="0" b="0"/>
+            <wp:docPr id="688033753" name="Picture 1" descr="A red blue and white rectangular button&#10;&#10;Description automatically generated"/>
+            <wp:cNvGraphicFramePr>
+              <a:graphicFrameLocks xmlns:a="http://schemas.openxmlformats.org/drawingml/2006/main" noChangeAspect="1"/>
+            </wp:cNvGraphicFramePr>
+            <a:graphic xmlns:a="http://schemas.openxmlformats.org/drawingml/2006/main">
+              <a:graphicData uri="http://schemas.openxmlformats.org/drawingml/2006/picture">
+                <pic:pic xmlns:pic="http://schemas.openxmlformats.org/drawingml/2006/picture">
+                  <pic:nvPicPr>
+                    <pic:cNvPr id="688033753" name="Picture 1" descr="A red blue and white rectangular button&#10;&#10;Description automatically generated"/>
+                    <pic:cNvPicPr/>
+                  </pic:nvPicPr>
+                  <pic:blipFill>
+                    <a:blip r:embed="rId15"/>
+                    <a:stretch>
+                      <a:fillRect/>
+                    </a:stretch>
+                  </pic:blipFill>
+                  <pic:spPr>
+                    <a:xfrm>
+                      <a:off x="0" y="0"/>
+                      <a:ext cx="2789162" cy="464860"/>
+                    </a:xfrm>
+                    <a:prstGeom prst="rect">
+                      <a:avLst/>
+                    </a:prstGeom>
+                  </pic:spPr>
+                </pic:pic>
+              </a:graphicData>
+            </a:graphic>
+          </wp:inline>
+        </w:drawing>
+      </w:r>
+    </w:p>
+    <w:p>
+      <w:pPr>
+        <w:pStyle w:val="Caption"/>
+      </w:pPr>
+      <w:r>
+        <w:fldChar w:fldCharType="begin"/>
+      </w:r>
+      <w:r>
+        <w:instrText xml:space="preserve"> SEQ Figure \* ARABIC </w:instrText>
+      </w:r>
+      <w:r>
+        <w:fldChar w:fldCharType="separate"/>
+      </w:r>
+      <w:r>
+        <w:rPr>
+          <w:noProof/>
+        </w:rPr>
+        <w:t>5</w:t>
+      </w:r>
+      <w:r>
+        <w:fldChar w:fldCharType="end"/>
+      </w:r>
+      <w:r>
+        <w:t xml:space="preserve"> Colourful particle system.</w:t>
       </w:r>
     </w:p>
     <w:sectPr>

</xml_diff>

<commit_message>
Added broom object. Created a parent "Wondrous Object" script which allows you to pick up and object and place it at an indicated position. Created an indicator script to manage the placement interaction. Implemented these scripts in a broom object and created a particle system to indicate the broom target position.
NB: performance issues due to paper boat model being 1M triangles.
</commit_message>
<xml_diff>
--- a/Project Documentation/sun_Documentation.docx
+++ b/Project Documentation/sun_Documentation.docx
@@ -556,6 +556,9 @@
     </w:p>
     <w:p>
       <w:r>
+        <w:rPr>
+          <w:noProof/>
+        </w:rPr>
         <w:lastRenderedPageBreak/>
         <w:drawing>
           <wp:inline distT="0" distB="0" distL="0" distR="0" wp14:anchorId="3863207E" wp14:editId="44020A04">
@@ -599,6 +602,9 @@
         <w:keepNext/>
       </w:pPr>
       <w:r>
+        <w:rPr>
+          <w:noProof/>
+        </w:rPr>
         <w:drawing>
           <wp:inline distT="0" distB="0" distL="0" distR="0" wp14:anchorId="4D9739B1" wp14:editId="3D8D1E22">
             <wp:extent cx="2789162" cy="464860"/>
@@ -660,6 +666,239 @@
       </w:r>
       <w:r>
         <w:t xml:space="preserve"> Colourful particle system.</w:t>
+      </w:r>
+    </w:p>
+    <w:p>
+      <w:pPr>
+        <w:keepNext/>
+      </w:pPr>
+      <w:r>
+        <w:drawing>
+          <wp:inline distT="0" distB="0" distL="0" distR="0" wp14:anchorId="34DBE140" wp14:editId="015452DE">
+            <wp:extent cx="5731510" cy="2132965"/>
+            <wp:effectExtent l="0" t="0" r="2540" b="635"/>
+            <wp:docPr id="1571582923" name="Picture 1" descr="A screenshot of a computer program&#10;&#10;Description automatically generated"/>
+            <wp:cNvGraphicFramePr>
+              <a:graphicFrameLocks xmlns:a="http://schemas.openxmlformats.org/drawingml/2006/main" noChangeAspect="1"/>
+            </wp:cNvGraphicFramePr>
+            <a:graphic xmlns:a="http://schemas.openxmlformats.org/drawingml/2006/main">
+              <a:graphicData uri="http://schemas.openxmlformats.org/drawingml/2006/picture">
+                <pic:pic xmlns:pic="http://schemas.openxmlformats.org/drawingml/2006/picture">
+                  <pic:nvPicPr>
+                    <pic:cNvPr id="1571582923" name="Picture 1" descr="A screenshot of a computer program&#10;&#10;Description automatically generated"/>
+                    <pic:cNvPicPr/>
+                  </pic:nvPicPr>
+                  <pic:blipFill>
+                    <a:blip r:embed="rId16"/>
+                    <a:stretch>
+                      <a:fillRect/>
+                    </a:stretch>
+                  </pic:blipFill>
+                  <pic:spPr>
+                    <a:xfrm>
+                      <a:off x="0" y="0"/>
+                      <a:ext cx="5731510" cy="2132965"/>
+                    </a:xfrm>
+                    <a:prstGeom prst="rect">
+                      <a:avLst/>
+                    </a:prstGeom>
+                  </pic:spPr>
+                </pic:pic>
+              </a:graphicData>
+            </a:graphic>
+          </wp:inline>
+        </w:drawing>
+      </w:r>
+    </w:p>
+    <w:p>
+      <w:pPr>
+        <w:pStyle w:val="Caption"/>
+      </w:pPr>
+      <w:r>
+        <w:fldChar w:fldCharType="begin"/>
+      </w:r>
+      <w:r>
+        <w:instrText xml:space="preserve"> SEQ Figure \* ARABIC </w:instrText>
+      </w:r>
+      <w:r>
+        <w:fldChar w:fldCharType="separate"/>
+      </w:r>
+      <w:r>
+        <w:rPr>
+          <w:noProof/>
+        </w:rPr>
+        <w:t>6</w:t>
+      </w:r>
+      <w:r>
+        <w:fldChar w:fldCharType="end"/>
+      </w:r>
+      <w:r>
+        <w:t xml:space="preserve"> Following a merge with </w:t>
+      </w:r>
+      <w:proofErr w:type="spellStart"/>
+      <w:r>
+        <w:t>scott's</w:t>
+      </w:r>
+      <w:proofErr w:type="spellEnd"/>
+      <w:r>
+        <w:t xml:space="preserve"> branch, started implementing the features in the bedroom. Created a “</w:t>
+      </w:r>
+      <w:proofErr w:type="spellStart"/>
+      <w:r>
+        <w:t>GenericWondrousObject</w:t>
+      </w:r>
+      <w:proofErr w:type="spellEnd"/>
+      <w:r>
+        <w:t xml:space="preserve">” script. This script will manage the features of objects that can be picked up and positioned to a target location. </w:t>
+      </w:r>
+      <w:r>
+        <w:t>Each wondrous object will inherit from this script and apply their ow</w:t>
+      </w:r>
+      <w:r>
+        <w:t>n special effects. The target location will be highlighted to the player by an “indicator” object.</w:t>
+      </w:r>
+    </w:p>
+    <w:p>
+      <w:pPr>
+        <w:keepNext/>
+      </w:pPr>
+      <w:r>
+        <w:lastRenderedPageBreak/>
+        <w:drawing>
+          <wp:inline distT="0" distB="0" distL="0" distR="0" wp14:anchorId="1E336065" wp14:editId="0E4B42E8">
+            <wp:extent cx="5731510" cy="2326640"/>
+            <wp:effectExtent l="0" t="0" r="2540" b="0"/>
+            <wp:docPr id="165844415" name="Picture 1" descr="A screen shot of a room&#10;&#10;Description automatically generated"/>
+            <wp:cNvGraphicFramePr>
+              <a:graphicFrameLocks xmlns:a="http://schemas.openxmlformats.org/drawingml/2006/main" noChangeAspect="1"/>
+            </wp:cNvGraphicFramePr>
+            <a:graphic xmlns:a="http://schemas.openxmlformats.org/drawingml/2006/main">
+              <a:graphicData uri="http://schemas.openxmlformats.org/drawingml/2006/picture">
+                <pic:pic xmlns:pic="http://schemas.openxmlformats.org/drawingml/2006/picture">
+                  <pic:nvPicPr>
+                    <pic:cNvPr id="165844415" name="Picture 1" descr="A screen shot of a room&#10;&#10;Description automatically generated"/>
+                    <pic:cNvPicPr/>
+                  </pic:nvPicPr>
+                  <pic:blipFill>
+                    <a:blip r:embed="rId17"/>
+                    <a:stretch>
+                      <a:fillRect/>
+                    </a:stretch>
+                  </pic:blipFill>
+                  <pic:spPr>
+                    <a:xfrm>
+                      <a:off x="0" y="0"/>
+                      <a:ext cx="5731510" cy="2326640"/>
+                    </a:xfrm>
+                    <a:prstGeom prst="rect">
+                      <a:avLst/>
+                    </a:prstGeom>
+                  </pic:spPr>
+                </pic:pic>
+              </a:graphicData>
+            </a:graphic>
+          </wp:inline>
+        </w:drawing>
+      </w:r>
+    </w:p>
+    <w:p>
+      <w:pPr>
+        <w:pStyle w:val="Caption"/>
+      </w:pPr>
+      <w:r>
+        <w:fldChar w:fldCharType="begin"/>
+      </w:r>
+      <w:r>
+        <w:instrText xml:space="preserve"> SEQ Figure \* ARABIC </w:instrText>
+      </w:r>
+      <w:r>
+        <w:fldChar w:fldCharType="separate"/>
+      </w:r>
+      <w:r>
+        <w:rPr>
+          <w:noProof/>
+        </w:rPr>
+        <w:t>7</w:t>
+      </w:r>
+      <w:r>
+        <w:fldChar w:fldCharType="end"/>
+      </w:r>
+      <w:r>
+        <w:t xml:space="preserve"> The indicator for each wondrous object's target location is a particle system in the shape of the object.</w:t>
+      </w:r>
+    </w:p>
+    <w:p>
+      <w:pPr>
+        <w:keepNext/>
+      </w:pPr>
+      <w:r>
+        <w:drawing>
+          <wp:inline distT="0" distB="0" distL="0" distR="0" wp14:anchorId="123D0CE3" wp14:editId="61060AE8">
+            <wp:extent cx="5731510" cy="1744980"/>
+            <wp:effectExtent l="0" t="0" r="2540" b="7620"/>
+            <wp:docPr id="1318828694" name="Picture 1" descr="A screenshot of a computer&#10;&#10;Description automatically generated"/>
+            <wp:cNvGraphicFramePr>
+              <a:graphicFrameLocks xmlns:a="http://schemas.openxmlformats.org/drawingml/2006/main" noChangeAspect="1"/>
+            </wp:cNvGraphicFramePr>
+            <a:graphic xmlns:a="http://schemas.openxmlformats.org/drawingml/2006/main">
+              <a:graphicData uri="http://schemas.openxmlformats.org/drawingml/2006/picture">
+                <pic:pic xmlns:pic="http://schemas.openxmlformats.org/drawingml/2006/picture">
+                  <pic:nvPicPr>
+                    <pic:cNvPr id="1318828694" name="Picture 1" descr="A screenshot of a computer&#10;&#10;Description automatically generated"/>
+                    <pic:cNvPicPr/>
+                  </pic:nvPicPr>
+                  <pic:blipFill>
+                    <a:blip r:embed="rId18"/>
+                    <a:stretch>
+                      <a:fillRect/>
+                    </a:stretch>
+                  </pic:blipFill>
+                  <pic:spPr>
+                    <a:xfrm>
+                      <a:off x="0" y="0"/>
+                      <a:ext cx="5731510" cy="1744980"/>
+                    </a:xfrm>
+                    <a:prstGeom prst="rect">
+                      <a:avLst/>
+                    </a:prstGeom>
+                  </pic:spPr>
+                </pic:pic>
+              </a:graphicData>
+            </a:graphic>
+          </wp:inline>
+        </w:drawing>
+      </w:r>
+    </w:p>
+    <w:p>
+      <w:pPr>
+        <w:pStyle w:val="Caption"/>
+      </w:pPr>
+      <w:r>
+        <w:fldChar w:fldCharType="begin"/>
+      </w:r>
+      <w:r>
+        <w:instrText xml:space="preserve"> SEQ Figure \* ARABIC </w:instrText>
+      </w:r>
+      <w:r>
+        <w:fldChar w:fldCharType="separate"/>
+      </w:r>
+      <w:r>
+        <w:rPr>
+          <w:noProof/>
+        </w:rPr>
+        <w:t>8</w:t>
+      </w:r>
+      <w:r>
+        <w:fldChar w:fldCharType="end"/>
+      </w:r>
+      <w:r>
+        <w:t xml:space="preserve"> Added a fade to/from </w:t>
+      </w:r>
+      <w:r>
+        <w:rPr>
+          <w:noProof/>
+        </w:rPr>
+        <w:t>black effect between the transitions of the scenes.</w:t>
       </w:r>
     </w:p>
     <w:sectPr>

</xml_diff>

<commit_message>
Added toy gun and implemented shooting on grab activated. Implemented a bullet script to randomise its colour each instance between four colours.
</commit_message>
<xml_diff>
--- a/Project Documentation/sun_Documentation.docx
+++ b/Project Documentation/sun_Documentation.docx
@@ -117,13 +117,8 @@
       <w:r>
         <w:t xml:space="preserve">custom </w:t>
       </w:r>
-      <w:proofErr w:type="spellStart"/>
-      <w:r>
-        <w:t>NavMesh</w:t>
-      </w:r>
-      <w:proofErr w:type="spellEnd"/>
-      <w:r>
-        <w:t xml:space="preserve"> path with checkpoints.</w:t>
+      <w:r>
+        <w:t>NavMesh path with checkpoints.</w:t>
       </w:r>
     </w:p>
     <w:p>
@@ -673,6 +668,9 @@
         <w:keepNext/>
       </w:pPr>
       <w:r>
+        <w:rPr>
+          <w:noProof/>
+        </w:rPr>
         <w:drawing>
           <wp:inline distT="0" distB="0" distL="0" distR="0" wp14:anchorId="34DBE140" wp14:editId="015452DE">
             <wp:extent cx="5731510" cy="2132965"/>
@@ -733,29 +731,7 @@
         <w:fldChar w:fldCharType="end"/>
       </w:r>
       <w:r>
-        <w:t xml:space="preserve"> Following a merge with </w:t>
-      </w:r>
-      <w:proofErr w:type="spellStart"/>
-      <w:r>
-        <w:t>scott's</w:t>
-      </w:r>
-      <w:proofErr w:type="spellEnd"/>
-      <w:r>
-        <w:t xml:space="preserve"> branch, started implementing the features in the bedroom. Created a “</w:t>
-      </w:r>
-      <w:proofErr w:type="spellStart"/>
-      <w:r>
-        <w:t>GenericWondrousObject</w:t>
-      </w:r>
-      <w:proofErr w:type="spellEnd"/>
-      <w:r>
-        <w:t xml:space="preserve">” script. This script will manage the features of objects that can be picked up and positioned to a target location. </w:t>
-      </w:r>
-      <w:r>
-        <w:t>Each wondrous object will inherit from this script and apply their ow</w:t>
-      </w:r>
-      <w:r>
-        <w:t>n special effects. The target location will be highlighted to the player by an “indicator” object.</w:t>
+        <w:t xml:space="preserve"> Following a merge with scott's branch, started implementing the features in the bedroom. Created a “GenericWondrousObject” script. This script will manage the features of objects that can be picked up and positioned to a target location. Each wondrous object will inherit from this script and apply their own special effects. The target location will be highlighted to the player by an “indicator” object.</w:t>
       </w:r>
     </w:p>
     <w:p>
@@ -763,6 +739,9 @@
         <w:keepNext/>
       </w:pPr>
       <w:r>
+        <w:rPr>
+          <w:noProof/>
+        </w:rPr>
         <w:lastRenderedPageBreak/>
         <w:drawing>
           <wp:inline distT="0" distB="0" distL="0" distR="0" wp14:anchorId="1E336065" wp14:editId="0E4B42E8">
@@ -832,6 +811,9 @@
         <w:keepNext/>
       </w:pPr>
       <w:r>
+        <w:rPr>
+          <w:noProof/>
+        </w:rPr>
         <w:drawing>
           <wp:inline distT="0" distB="0" distL="0" distR="0" wp14:anchorId="123D0CE3" wp14:editId="61060AE8">
             <wp:extent cx="5731510" cy="1744980"/>
@@ -872,6 +854,9 @@
     <w:p>
       <w:pPr>
         <w:pStyle w:val="Caption"/>
+        <w:rPr>
+          <w:noProof/>
+        </w:rPr>
       </w:pPr>
       <w:r>
         <w:fldChar w:fldCharType="begin"/>
@@ -899,6 +884,211 @@
           <w:noProof/>
         </w:rPr>
         <w:t>black effect between the transitions of the scenes.</w:t>
+      </w:r>
+    </w:p>
+    <w:p>
+      <w:pPr>
+        <w:keepNext/>
+      </w:pPr>
+      <w:r>
+        <w:drawing>
+          <wp:inline distT="0" distB="0" distL="0" distR="0" wp14:anchorId="24D7EBA1" wp14:editId="37E2E98A">
+            <wp:extent cx="5731510" cy="2967355"/>
+            <wp:effectExtent l="0" t="0" r="2540" b="4445"/>
+            <wp:docPr id="861719034" name="Picture 1" descr="A video game of a room with a broom and a water object&#10;&#10;Description automatically generated"/>
+            <wp:cNvGraphicFramePr>
+              <a:graphicFrameLocks xmlns:a="http://schemas.openxmlformats.org/drawingml/2006/main" noChangeAspect="1"/>
+            </wp:cNvGraphicFramePr>
+            <a:graphic xmlns:a="http://schemas.openxmlformats.org/drawingml/2006/main">
+              <a:graphicData uri="http://schemas.openxmlformats.org/drawingml/2006/picture">
+                <pic:pic xmlns:pic="http://schemas.openxmlformats.org/drawingml/2006/picture">
+                  <pic:nvPicPr>
+                    <pic:cNvPr id="861719034" name="Picture 1" descr="A video game of a room with a broom and a water object&#10;&#10;Description automatically generated"/>
+                    <pic:cNvPicPr/>
+                  </pic:nvPicPr>
+                  <pic:blipFill>
+                    <a:blip r:embed="rId19"/>
+                    <a:stretch>
+                      <a:fillRect/>
+                    </a:stretch>
+                  </pic:blipFill>
+                  <pic:spPr>
+                    <a:xfrm>
+                      <a:off x="0" y="0"/>
+                      <a:ext cx="5731510" cy="2967355"/>
+                    </a:xfrm>
+                    <a:prstGeom prst="rect">
+                      <a:avLst/>
+                    </a:prstGeom>
+                  </pic:spPr>
+                </pic:pic>
+              </a:graphicData>
+            </a:graphic>
+          </wp:inline>
+        </w:drawing>
+      </w:r>
+    </w:p>
+    <w:p>
+      <w:pPr>
+        <w:pStyle w:val="Caption"/>
+      </w:pPr>
+      <w:r>
+        <w:fldChar w:fldCharType="begin"/>
+      </w:r>
+      <w:r>
+        <w:instrText xml:space="preserve"> SEQ Figure \* ARABIC </w:instrText>
+      </w:r>
+      <w:r>
+        <w:fldChar w:fldCharType="separate"/>
+      </w:r>
+      <w:r>
+        <w:rPr>
+          <w:noProof/>
+        </w:rPr>
+        <w:t>9</w:t>
+      </w:r>
+      <w:r>
+        <w:fldChar w:fldCharType="end"/>
+      </w:r>
+      <w:r>
+        <w:t xml:space="preserve"> Added a toy gun that shoots on grab activated.</w:t>
+      </w:r>
+    </w:p>
+    <w:p>
+      <w:pPr>
+        <w:keepNext/>
+      </w:pPr>
+      <w:r>
+        <w:lastRenderedPageBreak/>
+        <w:drawing>
+          <wp:inline distT="0" distB="0" distL="0" distR="0" wp14:anchorId="526B35F7" wp14:editId="3CF761D8">
+            <wp:extent cx="4294455" cy="4142630"/>
+            <wp:effectExtent l="0" t="0" r="0" b="0"/>
+            <wp:docPr id="324017959" name="Picture 1" descr="A screen shot of a computer program&#10;&#10;Description automatically generated"/>
+            <wp:cNvGraphicFramePr>
+              <a:graphicFrameLocks xmlns:a="http://schemas.openxmlformats.org/drawingml/2006/main" noChangeAspect="1"/>
+            </wp:cNvGraphicFramePr>
+            <a:graphic xmlns:a="http://schemas.openxmlformats.org/drawingml/2006/main">
+              <a:graphicData uri="http://schemas.openxmlformats.org/drawingml/2006/picture">
+                <pic:pic xmlns:pic="http://schemas.openxmlformats.org/drawingml/2006/picture">
+                  <pic:nvPicPr>
+                    <pic:cNvPr id="324017959" name="Picture 1" descr="A screen shot of a computer program&#10;&#10;Description automatically generated"/>
+                    <pic:cNvPicPr/>
+                  </pic:nvPicPr>
+                  <pic:blipFill>
+                    <a:blip r:embed="rId20"/>
+                    <a:stretch>
+                      <a:fillRect/>
+                    </a:stretch>
+                  </pic:blipFill>
+                  <pic:spPr>
+                    <a:xfrm>
+                      <a:off x="0" y="0"/>
+                      <a:ext cx="4297023" cy="4145108"/>
+                    </a:xfrm>
+                    <a:prstGeom prst="rect">
+                      <a:avLst/>
+                    </a:prstGeom>
+                  </pic:spPr>
+                </pic:pic>
+              </a:graphicData>
+            </a:graphic>
+          </wp:inline>
+        </w:drawing>
+      </w:r>
+    </w:p>
+    <w:p>
+      <w:pPr>
+        <w:pStyle w:val="Caption"/>
+      </w:pPr>
+      <w:r>
+        <w:fldChar w:fldCharType="begin"/>
+      </w:r>
+      <w:r>
+        <w:instrText xml:space="preserve"> SEQ Figure \* ARABIC </w:instrText>
+      </w:r>
+      <w:r>
+        <w:fldChar w:fldCharType="separate"/>
+      </w:r>
+      <w:r>
+        <w:rPr>
+          <w:noProof/>
+        </w:rPr>
+        <w:t>10</w:t>
+      </w:r>
+      <w:r>
+        <w:fldChar w:fldCharType="end"/>
+      </w:r>
+      <w:r>
+        <w:t xml:space="preserve"> Script for the shooting event. The hit detection will be implemented with collision with the actual bullet prefab.</w:t>
+      </w:r>
+    </w:p>
+    <w:p>
+      <w:pPr>
+        <w:keepNext/>
+      </w:pPr>
+      <w:r>
+        <w:drawing>
+          <wp:inline distT="0" distB="0" distL="0" distR="0" wp14:anchorId="284150D3" wp14:editId="438DA95E">
+            <wp:extent cx="3155868" cy="3013544"/>
+            <wp:effectExtent l="0" t="0" r="6985" b="0"/>
+            <wp:docPr id="504139305" name="Picture 1" descr="A screen shot of a computer program&#10;&#10;Description automatically generated"/>
+            <wp:cNvGraphicFramePr>
+              <a:graphicFrameLocks xmlns:a="http://schemas.openxmlformats.org/drawingml/2006/main" noChangeAspect="1"/>
+            </wp:cNvGraphicFramePr>
+            <a:graphic xmlns:a="http://schemas.openxmlformats.org/drawingml/2006/main">
+              <a:graphicData uri="http://schemas.openxmlformats.org/drawingml/2006/picture">
+                <pic:pic xmlns:pic="http://schemas.openxmlformats.org/drawingml/2006/picture">
+                  <pic:nvPicPr>
+                    <pic:cNvPr id="504139305" name="Picture 1" descr="A screen shot of a computer program&#10;&#10;Description automatically generated"/>
+                    <pic:cNvPicPr/>
+                  </pic:nvPicPr>
+                  <pic:blipFill>
+                    <a:blip r:embed="rId21"/>
+                    <a:stretch>
+                      <a:fillRect/>
+                    </a:stretch>
+                  </pic:blipFill>
+                  <pic:spPr>
+                    <a:xfrm>
+                      <a:off x="0" y="0"/>
+                      <a:ext cx="3161469" cy="3018892"/>
+                    </a:xfrm>
+                    <a:prstGeom prst="rect">
+                      <a:avLst/>
+                    </a:prstGeom>
+                  </pic:spPr>
+                </pic:pic>
+              </a:graphicData>
+            </a:graphic>
+          </wp:inline>
+        </w:drawing>
+      </w:r>
+    </w:p>
+    <w:p>
+      <w:pPr>
+        <w:pStyle w:val="Caption"/>
+      </w:pPr>
+      <w:r>
+        <w:fldChar w:fldCharType="begin"/>
+      </w:r>
+      <w:r>
+        <w:instrText xml:space="preserve"> SEQ Figure \* ARABIC </w:instrText>
+      </w:r>
+      <w:r>
+        <w:fldChar w:fldCharType="separate"/>
+      </w:r>
+      <w:r>
+        <w:rPr>
+          <w:noProof/>
+        </w:rPr>
+        <w:t>11</w:t>
+      </w:r>
+      <w:r>
+        <w:fldChar w:fldCharType="end"/>
+      </w:r>
+      <w:r>
+        <w:t xml:space="preserve"> Script to randomise the colour of the bullet.</w:t>
       </w:r>
     </w:p>
     <w:sectPr>

</xml_diff>

<commit_message>
Implemented wondrous event manager
</commit_message>
<xml_diff>
--- a/Project Documentation/sun_Documentation.docx
+++ b/Project Documentation/sun_Documentation.docx
@@ -117,8 +117,13 @@
       <w:r>
         <w:t xml:space="preserve">custom </w:t>
       </w:r>
-      <w:r>
-        <w:t>NavMesh path with checkpoints.</w:t>
+      <w:proofErr w:type="spellStart"/>
+      <w:r>
+        <w:t>NavMesh</w:t>
+      </w:r>
+      <w:proofErr w:type="spellEnd"/>
+      <w:r>
+        <w:t xml:space="preserve"> path with checkpoints.</w:t>
       </w:r>
     </w:p>
     <w:p>
@@ -731,7 +736,23 @@
         <w:fldChar w:fldCharType="end"/>
       </w:r>
       <w:r>
-        <w:t xml:space="preserve"> Following a merge with scott's branch, started implementing the features in the bedroom. Created a “GenericWondrousObject” script. This script will manage the features of objects that can be picked up and positioned to a target location. Each wondrous object will inherit from this script and apply their own special effects. The target location will be highlighted to the player by an “indicator” object.</w:t>
+        <w:t xml:space="preserve"> Following a merge with </w:t>
+      </w:r>
+      <w:proofErr w:type="spellStart"/>
+      <w:r>
+        <w:t>scott's</w:t>
+      </w:r>
+      <w:proofErr w:type="spellEnd"/>
+      <w:r>
+        <w:t xml:space="preserve"> branch, started implementing the features in the bedroom. Created a “</w:t>
+      </w:r>
+      <w:proofErr w:type="spellStart"/>
+      <w:r>
+        <w:t>GenericWondrousObject</w:t>
+      </w:r>
+      <w:proofErr w:type="spellEnd"/>
+      <w:r>
+        <w:t>” script. This script will manage the features of objects that can be picked up and positioned to a target location. Each wondrous object will inherit from this script and apply their own special effects. The target location will be highlighted to the player by an “indicator” object.</w:t>
       </w:r>
     </w:p>
     <w:p>
@@ -891,6 +912,9 @@
         <w:keepNext/>
       </w:pPr>
       <w:r>
+        <w:rPr>
+          <w:noProof/>
+        </w:rPr>
         <w:drawing>
           <wp:inline distT="0" distB="0" distL="0" distR="0" wp14:anchorId="24D7EBA1" wp14:editId="37E2E98A">
             <wp:extent cx="5731510" cy="2967355"/>
@@ -959,6 +983,9 @@
         <w:keepNext/>
       </w:pPr>
       <w:r>
+        <w:rPr>
+          <w:noProof/>
+        </w:rPr>
         <w:lastRenderedPageBreak/>
         <w:drawing>
           <wp:inline distT="0" distB="0" distL="0" distR="0" wp14:anchorId="526B35F7" wp14:editId="3CF761D8">
@@ -1028,6 +1055,9 @@
         <w:keepNext/>
       </w:pPr>
       <w:r>
+        <w:rPr>
+          <w:noProof/>
+        </w:rPr>
         <w:drawing>
           <wp:inline distT="0" distB="0" distL="0" distR="0" wp14:anchorId="284150D3" wp14:editId="438DA95E">
             <wp:extent cx="3155868" cy="3013544"/>
@@ -1089,6 +1119,299 @@
       </w:r>
       <w:r>
         <w:t xml:space="preserve"> Script to randomise the colour of the bullet.</w:t>
+      </w:r>
+    </w:p>
+    <w:p>
+      <w:pPr>
+        <w:keepNext/>
+      </w:pPr>
+      <w:r>
+        <w:lastRenderedPageBreak/>
+        <w:drawing>
+          <wp:inline distT="0" distB="0" distL="0" distR="0" wp14:anchorId="3960C744" wp14:editId="57BB51E5">
+            <wp:extent cx="5731510" cy="2931160"/>
+            <wp:effectExtent l="0" t="0" r="2540" b="2540"/>
+            <wp:docPr id="891860405" name="Picture 1" descr="A video game screen with a bed and a toy object&#10;&#10;Description automatically generated"/>
+            <wp:cNvGraphicFramePr>
+              <a:graphicFrameLocks xmlns:a="http://schemas.openxmlformats.org/drawingml/2006/main" noChangeAspect="1"/>
+            </wp:cNvGraphicFramePr>
+            <a:graphic xmlns:a="http://schemas.openxmlformats.org/drawingml/2006/main">
+              <a:graphicData uri="http://schemas.openxmlformats.org/drawingml/2006/picture">
+                <pic:pic xmlns:pic="http://schemas.openxmlformats.org/drawingml/2006/picture">
+                  <pic:nvPicPr>
+                    <pic:cNvPr id="891860405" name="Picture 1" descr="A video game screen with a bed and a toy object&#10;&#10;Description automatically generated"/>
+                    <pic:cNvPicPr/>
+                  </pic:nvPicPr>
+                  <pic:blipFill>
+                    <a:blip r:embed="rId22"/>
+                    <a:stretch>
+                      <a:fillRect/>
+                    </a:stretch>
+                  </pic:blipFill>
+                  <pic:spPr>
+                    <a:xfrm>
+                      <a:off x="0" y="0"/>
+                      <a:ext cx="5731510" cy="2931160"/>
+                    </a:xfrm>
+                    <a:prstGeom prst="rect">
+                      <a:avLst/>
+                    </a:prstGeom>
+                  </pic:spPr>
+                </pic:pic>
+              </a:graphicData>
+            </a:graphic>
+          </wp:inline>
+        </w:drawing>
+      </w:r>
+    </w:p>
+    <w:p>
+      <w:pPr>
+        <w:pStyle w:val="Caption"/>
+      </w:pPr>
+      <w:r>
+        <w:fldChar w:fldCharType="begin"/>
+      </w:r>
+      <w:r>
+        <w:instrText xml:space="preserve"> SEQ Figure \* ARABIC </w:instrText>
+      </w:r>
+      <w:r>
+        <w:fldChar w:fldCharType="separate"/>
+      </w:r>
+      <w:r>
+        <w:rPr>
+          <w:noProof/>
+        </w:rPr>
+        <w:t>12</w:t>
+      </w:r>
+      <w:r>
+        <w:fldChar w:fldCharType="end"/>
+      </w:r>
+      <w:r>
+        <w:t xml:space="preserve"> Slime asset for the shooting event.</w:t>
+      </w:r>
+      <w:r>
+        <w:t xml:space="preserve"> Used the Lazy Follow script to make it face the main camera.</w:t>
+      </w:r>
+    </w:p>
+    <w:p>
+      <w:pPr>
+        <w:keepNext/>
+      </w:pPr>
+      <w:r>
+        <w:drawing>
+          <wp:inline distT="0" distB="0" distL="0" distR="0" wp14:anchorId="401569BF" wp14:editId="1086A0A0">
+            <wp:extent cx="5172797" cy="3134162"/>
+            <wp:effectExtent l="0" t="0" r="8890" b="9525"/>
+            <wp:docPr id="6412780" name="Picture 1" descr="A screenshot of a graph&#10;&#10;Description automatically generated"/>
+            <wp:cNvGraphicFramePr>
+              <a:graphicFrameLocks xmlns:a="http://schemas.openxmlformats.org/drawingml/2006/main" noChangeAspect="1"/>
+            </wp:cNvGraphicFramePr>
+            <a:graphic xmlns:a="http://schemas.openxmlformats.org/drawingml/2006/main">
+              <a:graphicData uri="http://schemas.openxmlformats.org/drawingml/2006/picture">
+                <pic:pic xmlns:pic="http://schemas.openxmlformats.org/drawingml/2006/picture">
+                  <pic:nvPicPr>
+                    <pic:cNvPr id="6412780" name="Picture 1" descr="A screenshot of a graph&#10;&#10;Description automatically generated"/>
+                    <pic:cNvPicPr/>
+                  </pic:nvPicPr>
+                  <pic:blipFill>
+                    <a:blip r:embed="rId23"/>
+                    <a:stretch>
+                      <a:fillRect/>
+                    </a:stretch>
+                  </pic:blipFill>
+                  <pic:spPr>
+                    <a:xfrm>
+                      <a:off x="0" y="0"/>
+                      <a:ext cx="5172797" cy="3134162"/>
+                    </a:xfrm>
+                    <a:prstGeom prst="rect">
+                      <a:avLst/>
+                    </a:prstGeom>
+                  </pic:spPr>
+                </pic:pic>
+              </a:graphicData>
+            </a:graphic>
+          </wp:inline>
+        </w:drawing>
+      </w:r>
+    </w:p>
+    <w:p>
+      <w:pPr>
+        <w:pStyle w:val="Caption"/>
+      </w:pPr>
+      <w:r>
+        <w:fldChar w:fldCharType="begin"/>
+      </w:r>
+      <w:r>
+        <w:instrText xml:space="preserve"> SEQ Figure \* ARABIC </w:instrText>
+      </w:r>
+      <w:r>
+        <w:fldChar w:fldCharType="separate"/>
+      </w:r>
+      <w:r>
+        <w:rPr>
+          <w:noProof/>
+        </w:rPr>
+        <w:t>13</w:t>
+      </w:r>
+      <w:r>
+        <w:fldChar w:fldCharType="end"/>
+      </w:r>
+      <w:r>
+        <w:t xml:space="preserve"> Animator for the slime.</w:t>
+      </w:r>
+    </w:p>
+    <w:p>
+      <w:pPr>
+        <w:keepNext/>
+      </w:pPr>
+      <w:r>
+        <w:drawing>
+          <wp:inline distT="0" distB="0" distL="0" distR="0" wp14:anchorId="70A5A62D" wp14:editId="1DE4FE3E">
+            <wp:extent cx="4134427" cy="1381318"/>
+            <wp:effectExtent l="0" t="0" r="0" b="9525"/>
+            <wp:docPr id="1616399734" name="Picture 1" descr="A screen shot of a computer program&#10;&#10;Description automatically generated"/>
+            <wp:cNvGraphicFramePr>
+              <a:graphicFrameLocks xmlns:a="http://schemas.openxmlformats.org/drawingml/2006/main" noChangeAspect="1"/>
+            </wp:cNvGraphicFramePr>
+            <a:graphic xmlns:a="http://schemas.openxmlformats.org/drawingml/2006/main">
+              <a:graphicData uri="http://schemas.openxmlformats.org/drawingml/2006/picture">
+                <pic:pic xmlns:pic="http://schemas.openxmlformats.org/drawingml/2006/picture">
+                  <pic:nvPicPr>
+                    <pic:cNvPr id="1616399734" name="Picture 1" descr="A screen shot of a computer program&#10;&#10;Description automatically generated"/>
+                    <pic:cNvPicPr/>
+                  </pic:nvPicPr>
+                  <pic:blipFill>
+                    <a:blip r:embed="rId24"/>
+                    <a:stretch>
+                      <a:fillRect/>
+                    </a:stretch>
+                  </pic:blipFill>
+                  <pic:spPr>
+                    <a:xfrm>
+                      <a:off x="0" y="0"/>
+                      <a:ext cx="4134427" cy="1381318"/>
+                    </a:xfrm>
+                    <a:prstGeom prst="rect">
+                      <a:avLst/>
+                    </a:prstGeom>
+                  </pic:spPr>
+                </pic:pic>
+              </a:graphicData>
+            </a:graphic>
+          </wp:inline>
+        </w:drawing>
+      </w:r>
+    </w:p>
+    <w:p>
+      <w:pPr>
+        <w:pStyle w:val="Caption"/>
+      </w:pPr>
+      <w:r>
+        <w:fldChar w:fldCharType="begin"/>
+      </w:r>
+      <w:r>
+        <w:instrText xml:space="preserve"> SEQ Figure \* ARABIC </w:instrText>
+      </w:r>
+      <w:r>
+        <w:fldChar w:fldCharType="separate"/>
+      </w:r>
+      <w:r>
+        <w:rPr>
+          <w:noProof/>
+        </w:rPr>
+        <w:t>14</w:t>
+      </w:r>
+      <w:r>
+        <w:fldChar w:fldCharType="end"/>
+      </w:r>
+      <w:r>
+        <w:t xml:space="preserve"> When a bullet hits a slime.</w:t>
+      </w:r>
+    </w:p>
+    <w:p>
+      <w:pPr>
+        <w:keepNext/>
+      </w:pPr>
+      <w:r>
+        <w:lastRenderedPageBreak/>
+        <w:drawing>
+          <wp:inline distT="0" distB="0" distL="0" distR="0" wp14:anchorId="48DCE0C6" wp14:editId="7382985F">
+            <wp:extent cx="5731510" cy="3026410"/>
+            <wp:effectExtent l="0" t="0" r="2540" b="2540"/>
+            <wp:docPr id="712658417" name="Picture 1" descr="A screenshot of a computer program&#10;&#10;Description automatically generated"/>
+            <wp:cNvGraphicFramePr>
+              <a:graphicFrameLocks xmlns:a="http://schemas.openxmlformats.org/drawingml/2006/main" noChangeAspect="1"/>
+            </wp:cNvGraphicFramePr>
+            <a:graphic xmlns:a="http://schemas.openxmlformats.org/drawingml/2006/main">
+              <a:graphicData uri="http://schemas.openxmlformats.org/drawingml/2006/picture">
+                <pic:pic xmlns:pic="http://schemas.openxmlformats.org/drawingml/2006/picture">
+                  <pic:nvPicPr>
+                    <pic:cNvPr id="712658417" name="Picture 1" descr="A screenshot of a computer program&#10;&#10;Description automatically generated"/>
+                    <pic:cNvPicPr/>
+                  </pic:nvPicPr>
+                  <pic:blipFill>
+                    <a:blip r:embed="rId25"/>
+                    <a:stretch>
+                      <a:fillRect/>
+                    </a:stretch>
+                  </pic:blipFill>
+                  <pic:spPr>
+                    <a:xfrm>
+                      <a:off x="0" y="0"/>
+                      <a:ext cx="5731510" cy="3026410"/>
+                    </a:xfrm>
+                    <a:prstGeom prst="rect">
+                      <a:avLst/>
+                    </a:prstGeom>
+                  </pic:spPr>
+                </pic:pic>
+              </a:graphicData>
+            </a:graphic>
+          </wp:inline>
+        </w:drawing>
+      </w:r>
+    </w:p>
+    <w:p>
+      <w:pPr>
+        <w:pStyle w:val="Caption"/>
+      </w:pPr>
+      <w:r>
+        <w:fldChar w:fldCharType="begin"/>
+      </w:r>
+      <w:r>
+        <w:instrText xml:space="preserve"> SEQ Figure \* ARABIC </w:instrText>
+      </w:r>
+      <w:r>
+        <w:fldChar w:fldCharType="separate"/>
+      </w:r>
+      <w:r>
+        <w:rPr>
+          <w:noProof/>
+        </w:rPr>
+        <w:t>15</w:t>
+      </w:r>
+      <w:r>
+        <w:fldChar w:fldCharType="end"/>
+      </w:r>
+      <w:r>
+        <w:t xml:space="preserve"> Removed the </w:t>
+      </w:r>
+      <w:proofErr w:type="spellStart"/>
+      <w:r>
+        <w:t>LazyFollow</w:t>
+      </w:r>
+      <w:proofErr w:type="spellEnd"/>
+      <w:r>
+        <w:t xml:space="preserve"> component and implemented a custom smooth “</w:t>
+      </w:r>
+      <w:proofErr w:type="spellStart"/>
+      <w:r>
+        <w:t>lookat</w:t>
+      </w:r>
+      <w:proofErr w:type="spellEnd"/>
+      <w:r>
+        <w:t>” script.</w:t>
       </w:r>
     </w:p>
     <w:sectPr>

</xml_diff>

<commit_message>
Added particle effect on the apparition of the slimes.
</commit_message>
<xml_diff>
--- a/Project Documentation/sun_Documentation.docx
+++ b/Project Documentation/sun_Documentation.docx
@@ -117,13 +117,8 @@
       <w:r>
         <w:t xml:space="preserve">custom </w:t>
       </w:r>
-      <w:proofErr w:type="spellStart"/>
-      <w:r>
-        <w:t>NavMesh</w:t>
-      </w:r>
-      <w:proofErr w:type="spellEnd"/>
-      <w:r>
-        <w:t xml:space="preserve"> path with checkpoints.</w:t>
+      <w:r>
+        <w:t>NavMesh path with checkpoints.</w:t>
       </w:r>
     </w:p>
     <w:p>
@@ -736,23 +731,7 @@
         <w:fldChar w:fldCharType="end"/>
       </w:r>
       <w:r>
-        <w:t xml:space="preserve"> Following a merge with </w:t>
-      </w:r>
-      <w:proofErr w:type="spellStart"/>
-      <w:r>
-        <w:t>scott's</w:t>
-      </w:r>
-      <w:proofErr w:type="spellEnd"/>
-      <w:r>
-        <w:t xml:space="preserve"> branch, started implementing the features in the bedroom. Created a “</w:t>
-      </w:r>
-      <w:proofErr w:type="spellStart"/>
-      <w:r>
-        <w:t>GenericWondrousObject</w:t>
-      </w:r>
-      <w:proofErr w:type="spellEnd"/>
-      <w:r>
-        <w:t>” script. This script will manage the features of objects that can be picked up and positioned to a target location. Each wondrous object will inherit from this script and apply their own special effects. The target location will be highlighted to the player by an “indicator” object.</w:t>
+        <w:t xml:space="preserve"> Following a merge with scott's branch, started implementing the features in the bedroom. Created a “GenericWondrousObject” script. This script will manage the features of objects that can be picked up and positioned to a target location. Each wondrous object will inherit from this script and apply their own special effects. The target location will be highlighted to the player by an “indicator” object.</w:t>
       </w:r>
     </w:p>
     <w:p>
@@ -1126,6 +1105,9 @@
         <w:keepNext/>
       </w:pPr>
       <w:r>
+        <w:rPr>
+          <w:noProof/>
+        </w:rPr>
         <w:lastRenderedPageBreak/>
         <w:drawing>
           <wp:inline distT="0" distB="0" distL="0" distR="0" wp14:anchorId="3960C744" wp14:editId="57BB51E5">
@@ -1198,6 +1180,9 @@
         <w:keepNext/>
       </w:pPr>
       <w:r>
+        <w:rPr>
+          <w:noProof/>
+        </w:rPr>
         <w:drawing>
           <wp:inline distT="0" distB="0" distL="0" distR="0" wp14:anchorId="401569BF" wp14:editId="1086A0A0">
             <wp:extent cx="5172797" cy="3134162"/>
@@ -1266,6 +1251,9 @@
         <w:keepNext/>
       </w:pPr>
       <w:r>
+        <w:rPr>
+          <w:noProof/>
+        </w:rPr>
         <w:drawing>
           <wp:inline distT="0" distB="0" distL="0" distR="0" wp14:anchorId="70A5A62D" wp14:editId="1DE4FE3E">
             <wp:extent cx="4134427" cy="1381318"/>
@@ -1334,6 +1322,9 @@
         <w:keepNext/>
       </w:pPr>
       <w:r>
+        <w:rPr>
+          <w:noProof/>
+        </w:rPr>
         <w:lastRenderedPageBreak/>
         <w:drawing>
           <wp:inline distT="0" distB="0" distL="0" distR="0" wp14:anchorId="48DCE0C6" wp14:editId="7382985F">
@@ -1395,23 +1386,189 @@
         <w:fldChar w:fldCharType="end"/>
       </w:r>
       <w:r>
-        <w:t xml:space="preserve"> Removed the </w:t>
-      </w:r>
-      <w:proofErr w:type="spellStart"/>
-      <w:r>
-        <w:t>LazyFollow</w:t>
-      </w:r>
-      <w:proofErr w:type="spellEnd"/>
-      <w:r>
-        <w:t xml:space="preserve"> component and implemented a custom smooth “</w:t>
-      </w:r>
-      <w:proofErr w:type="spellStart"/>
-      <w:r>
-        <w:t>lookat</w:t>
-      </w:r>
-      <w:proofErr w:type="spellEnd"/>
-      <w:r>
-        <w:t>” script.</w:t>
+        <w:t xml:space="preserve"> Removed the LazyFollow component and implemented a custom smooth “lookat” script.</w:t>
+      </w:r>
+    </w:p>
+    <w:p>
+      <w:pPr>
+        <w:keepNext/>
+      </w:pPr>
+      <w:r>
+        <w:rPr>
+          <w:noProof/>
+        </w:rPr>
+        <w:drawing>
+          <wp:inline distT="0" distB="0" distL="0" distR="0" wp14:anchorId="7D6518F6" wp14:editId="1EBA4EBA">
+            <wp:extent cx="5731510" cy="3281680"/>
+            <wp:effectExtent l="0" t="0" r="2540" b="0"/>
+            <wp:docPr id="383285105" name="Picture 1" descr="A screen shot of a computer program&#10;&#10;Description automatically generated"/>
+            <wp:cNvGraphicFramePr>
+              <a:graphicFrameLocks xmlns:a="http://schemas.openxmlformats.org/drawingml/2006/main" noChangeAspect="1"/>
+            </wp:cNvGraphicFramePr>
+            <a:graphic xmlns:a="http://schemas.openxmlformats.org/drawingml/2006/main">
+              <a:graphicData uri="http://schemas.openxmlformats.org/drawingml/2006/picture">
+                <pic:pic xmlns:pic="http://schemas.openxmlformats.org/drawingml/2006/picture">
+                  <pic:nvPicPr>
+                    <pic:cNvPr id="383285105" name="Picture 1" descr="A screen shot of a computer program&#10;&#10;Description automatically generated"/>
+                    <pic:cNvPicPr/>
+                  </pic:nvPicPr>
+                  <pic:blipFill>
+                    <a:blip r:embed="rId26"/>
+                    <a:stretch>
+                      <a:fillRect/>
+                    </a:stretch>
+                  </pic:blipFill>
+                  <pic:spPr>
+                    <a:xfrm>
+                      <a:off x="0" y="0"/>
+                      <a:ext cx="5731510" cy="3281680"/>
+                    </a:xfrm>
+                    <a:prstGeom prst="rect">
+                      <a:avLst/>
+                    </a:prstGeom>
+                  </pic:spPr>
+                </pic:pic>
+              </a:graphicData>
+            </a:graphic>
+          </wp:inline>
+        </w:drawing>
+      </w:r>
+    </w:p>
+    <w:p>
+      <w:pPr>
+        <w:pStyle w:val="Caption"/>
+      </w:pPr>
+      <w:r>
+        <w:fldChar w:fldCharType="begin"/>
+      </w:r>
+      <w:r>
+        <w:instrText xml:space="preserve"> SEQ Figure \* ARABIC </w:instrText>
+      </w:r>
+      <w:r>
+        <w:fldChar w:fldCharType="separate"/>
+      </w:r>
+      <w:r>
+        <w:rPr>
+          <w:noProof/>
+        </w:rPr>
+        <w:t>16</w:t>
+      </w:r>
+      <w:r>
+        <w:fldChar w:fldCharType="end"/>
+      </w:r>
+      <w:r>
+        <w:t xml:space="preserve"> Event Manager script for enabling and disabling each event.</w:t>
+      </w:r>
+    </w:p>
+    <w:p>
+      <w:pPr>
+        <w:keepNext/>
+      </w:pPr>
+      <w:r>
+        <w:rPr>
+          <w:noProof/>
+        </w:rPr>
+        <w:lastRenderedPageBreak/>
+        <w:drawing>
+          <wp:inline distT="0" distB="0" distL="0" distR="0" wp14:anchorId="55B44195" wp14:editId="7A1909B4">
+            <wp:extent cx="5731510" cy="3009265"/>
+            <wp:effectExtent l="0" t="0" r="2540" b="635"/>
+            <wp:docPr id="1852624382" name="Picture 1" descr="A video game with a microphone in a wooden box&#10;&#10;Description automatically generated"/>
+            <wp:cNvGraphicFramePr>
+              <a:graphicFrameLocks xmlns:a="http://schemas.openxmlformats.org/drawingml/2006/main" noChangeAspect="1"/>
+            </wp:cNvGraphicFramePr>
+            <a:graphic xmlns:a="http://schemas.openxmlformats.org/drawingml/2006/main">
+              <a:graphicData uri="http://schemas.openxmlformats.org/drawingml/2006/picture">
+                <pic:pic xmlns:pic="http://schemas.openxmlformats.org/drawingml/2006/picture">
+                  <pic:nvPicPr>
+                    <pic:cNvPr id="1852624382" name="Picture 1" descr="A video game with a microphone in a wooden box&#10;&#10;Description automatically generated"/>
+                    <pic:cNvPicPr/>
+                  </pic:nvPicPr>
+                  <pic:blipFill>
+                    <a:blip r:embed="rId27"/>
+                    <a:stretch>
+                      <a:fillRect/>
+                    </a:stretch>
+                  </pic:blipFill>
+                  <pic:spPr>
+                    <a:xfrm>
+                      <a:off x="0" y="0"/>
+                      <a:ext cx="5731510" cy="3009265"/>
+                    </a:xfrm>
+                    <a:prstGeom prst="rect">
+                      <a:avLst/>
+                    </a:prstGeom>
+                  </pic:spPr>
+                </pic:pic>
+              </a:graphicData>
+            </a:graphic>
+          </wp:inline>
+        </w:drawing>
+      </w:r>
+    </w:p>
+    <w:p>
+      <w:pPr>
+        <w:pStyle w:val="Caption"/>
+      </w:pPr>
+      <w:r>
+        <w:fldChar w:fldCharType="begin"/>
+      </w:r>
+      <w:r>
+        <w:instrText xml:space="preserve"> SEQ Figure \* ARABIC </w:instrText>
+      </w:r>
+      <w:r>
+        <w:fldChar w:fldCharType="separate"/>
+      </w:r>
+      <w:r>
+        <w:rPr>
+          <w:noProof/>
+        </w:rPr>
+        <w:t>17</w:t>
+      </w:r>
+      <w:r>
+        <w:fldChar w:fldCharType="end"/>
+      </w:r>
+      <w:r>
+        <w:t xml:space="preserve"> Created indicator for the toy gun.</w:t>
+      </w:r>
+    </w:p>
+    <w:p>
+      <w:r>
+        <w:drawing>
+          <wp:inline distT="0" distB="0" distL="0" distR="0" wp14:anchorId="6582A916" wp14:editId="5E83AADE">
+            <wp:extent cx="5731510" cy="3789680"/>
+            <wp:effectExtent l="0" t="0" r="2540" b="1270"/>
+            <wp:docPr id="1001436657" name="Picture 1" descr="A screenshot of a computer&#10;&#10;Description automatically generated"/>
+            <wp:cNvGraphicFramePr>
+              <a:graphicFrameLocks xmlns:a="http://schemas.openxmlformats.org/drawingml/2006/main" noChangeAspect="1"/>
+            </wp:cNvGraphicFramePr>
+            <a:graphic xmlns:a="http://schemas.openxmlformats.org/drawingml/2006/main">
+              <a:graphicData uri="http://schemas.openxmlformats.org/drawingml/2006/picture">
+                <pic:pic xmlns:pic="http://schemas.openxmlformats.org/drawingml/2006/picture">
+                  <pic:nvPicPr>
+                    <pic:cNvPr id="1001436657" name="Picture 1" descr="A screenshot of a computer&#10;&#10;Description automatically generated"/>
+                    <pic:cNvPicPr/>
+                  </pic:nvPicPr>
+                  <pic:blipFill>
+                    <a:blip r:embed="rId28"/>
+                    <a:stretch>
+                      <a:fillRect/>
+                    </a:stretch>
+                  </pic:blipFill>
+                  <pic:spPr>
+                    <a:xfrm>
+                      <a:off x="0" y="0"/>
+                      <a:ext cx="5731510" cy="3789680"/>
+                    </a:xfrm>
+                    <a:prstGeom prst="rect">
+                      <a:avLst/>
+                    </a:prstGeom>
+                  </pic:spPr>
+                </pic:pic>
+              </a:graphicData>
+            </a:graphic>
+          </wp:inline>
+        </w:drawing>
       </w:r>
     </w:p>
     <w:sectPr>

</xml_diff>